<commit_message>
Tweaked formating of hw2
</commit_message>
<xml_diff>
--- a/2hw/hw2.docx
+++ b/2hw/hw2.docx
@@ -29,6 +29,106 @@
       <w:r>
         <w:t xml:space="preserve">Record % correctly classified and confusion matrix (ALL positive class). Derive the confusion matrix when AML is the positive class.  Calculate the class-dependent TP and FP rates. Show your work and compare to Weka. </w:t>
       </w:r>
+    </w:p>
+    <w:p>
+      <w:pPr>
+        <w:pStyle w:val="NoSpacing"/>
+        <w:rPr>
+          <w:rFonts w:ascii="Consolas" w:hAnsi="Consolas"/>
+        </w:rPr>
+      </w:pPr>
+    </w:p>
+    <w:p>
+      <w:pPr>
+        <w:pStyle w:val="NoSpacing"/>
+        <w:ind w:firstLine="851"/>
+        <w:rPr>
+          <w:rFonts w:ascii="Consolas" w:hAnsi="Consolas"/>
+        </w:rPr>
+      </w:pPr>
+      <w:r>
+        <w:rPr>
+          <w:rFonts w:ascii="Consolas" w:hAnsi="Consolas"/>
+        </w:rPr>
+        <w:t>Correctly Classified Instances          68               94.4444 %</w:t>
+      </w:r>
+    </w:p>
+    <w:p>
+      <w:pPr>
+        <w:pStyle w:val="NoSpacing"/>
+        <w:ind w:firstLine="851"/>
+        <w:rPr>
+          <w:rFonts w:ascii="Consolas" w:hAnsi="Consolas"/>
+        </w:rPr>
+      </w:pPr>
+    </w:p>
+    <w:p>
+      <w:pPr>
+        <w:pStyle w:val="NoSpacing"/>
+        <w:ind w:firstLine="851"/>
+        <w:rPr>
+          <w:rFonts w:ascii="Consolas" w:hAnsi="Consolas"/>
+        </w:rPr>
+      </w:pPr>
+      <w:r>
+        <w:rPr>
+          <w:rFonts w:ascii="Consolas" w:hAnsi="Consolas"/>
+        </w:rPr>
+        <w:t xml:space="preserve">TP </w:t>
+      </w:r>
+      <w:proofErr w:type="gramStart"/>
+      <w:r>
+        <w:rPr>
+          <w:rFonts w:ascii="Consolas" w:hAnsi="Consolas"/>
+        </w:rPr>
+        <w:t>Rate  FP</w:t>
+      </w:r>
+      <w:proofErr w:type="gramEnd"/>
+      <w:r>
+        <w:rPr>
+          <w:rFonts w:ascii="Consolas" w:hAnsi="Consolas"/>
+        </w:rPr>
+        <w:t xml:space="preserve"> Rate  Class</w:t>
+      </w:r>
+    </w:p>
+    <w:p>
+      <w:pPr>
+        <w:pStyle w:val="NoSpacing"/>
+        <w:ind w:firstLine="851"/>
+        <w:rPr>
+          <w:rFonts w:ascii="Consolas" w:hAnsi="Consolas"/>
+        </w:rPr>
+      </w:pPr>
+      <w:r>
+        <w:rPr>
+          <w:rFonts w:ascii="Consolas" w:hAnsi="Consolas"/>
+        </w:rPr>
+        <w:t>1.000    0.143    ALL</w:t>
+      </w:r>
+    </w:p>
+    <w:p>
+      <w:pPr>
+        <w:pStyle w:val="NoSpacing"/>
+        <w:ind w:firstLine="851"/>
+        <w:rPr>
+          <w:rFonts w:ascii="Consolas" w:hAnsi="Consolas"/>
+        </w:rPr>
+      </w:pPr>
+      <w:r>
+        <w:rPr>
+          <w:rFonts w:ascii="Consolas" w:hAnsi="Consolas"/>
+        </w:rPr>
+        <w:t>0.857    0.000    AML</w:t>
+      </w:r>
+    </w:p>
+    <w:p>
+      <w:pPr>
+        <w:pStyle w:val="NoSpacing"/>
+        <w:ind w:firstLine="851"/>
+        <w:rPr>
+          <w:rFonts w:ascii="Consolas" w:hAnsi="Consolas"/>
+        </w:rPr>
+      </w:pPr>
     </w:p>
     <w:tbl>
       <w:tblPr>
@@ -64,7 +164,7 @@
                 <w:noProof/>
               </w:rPr>
               <w:drawing>
-                <wp:inline distT="0" distB="0" distL="0" distR="0" wp14:anchorId="2C63E3FC" wp14:editId="0F2E124B">
+                <wp:inline distT="0" distB="0" distL="0" distR="0" wp14:anchorId="4674F624" wp14:editId="1013A6A9">
                   <wp:extent cx="3403600" cy="782296"/>
                   <wp:effectExtent l="0" t="0" r="6350" b="0"/>
                   <wp:docPr id="243716" name="Picture 4"/>
@@ -307,115 +407,6 @@
           <w:rFonts w:ascii="Consolas" w:hAnsi="Consolas"/>
         </w:rPr>
       </w:pPr>
-    </w:p>
-    <w:p>
-      <w:pPr>
-        <w:pStyle w:val="NoSpacing"/>
-        <w:ind w:firstLine="851"/>
-        <w:rPr>
-          <w:rFonts w:ascii="Consolas" w:hAnsi="Consolas"/>
-        </w:rPr>
-      </w:pPr>
-      <w:r>
-        <w:rPr>
-          <w:rFonts w:ascii="Consolas" w:hAnsi="Consolas"/>
-        </w:rPr>
-        <w:t>Correctly Classified Instances          68               94.4444 %</w:t>
-      </w:r>
-    </w:p>
-    <w:p>
-      <w:pPr>
-        <w:pStyle w:val="NoSpacing"/>
-        <w:ind w:firstLine="851"/>
-        <w:rPr>
-          <w:rFonts w:ascii="Consolas" w:hAnsi="Consolas"/>
-        </w:rPr>
-      </w:pPr>
-    </w:p>
-    <w:p>
-      <w:pPr>
-        <w:pStyle w:val="NoSpacing"/>
-        <w:ind w:firstLine="851"/>
-        <w:rPr>
-          <w:rFonts w:ascii="Consolas" w:hAnsi="Consolas"/>
-        </w:rPr>
-      </w:pPr>
-      <w:r>
-        <w:rPr>
-          <w:rFonts w:ascii="Consolas" w:hAnsi="Consolas"/>
-        </w:rPr>
-        <w:t xml:space="preserve">TP </w:t>
-      </w:r>
-      <w:proofErr w:type="gramStart"/>
-      <w:r>
-        <w:rPr>
-          <w:rFonts w:ascii="Consolas" w:hAnsi="Consolas"/>
-        </w:rPr>
-        <w:t>Rate  FP</w:t>
-      </w:r>
-      <w:proofErr w:type="gramEnd"/>
-      <w:r>
-        <w:rPr>
-          <w:rFonts w:ascii="Consolas" w:hAnsi="Consolas"/>
-        </w:rPr>
-        <w:t xml:space="preserve"> Rate  Class</w:t>
-      </w:r>
-    </w:p>
-    <w:p>
-      <w:pPr>
-        <w:pStyle w:val="NoSpacing"/>
-        <w:ind w:firstLine="851"/>
-        <w:rPr>
-          <w:rFonts w:ascii="Consolas" w:hAnsi="Consolas"/>
-        </w:rPr>
-      </w:pPr>
-      <w:r>
-        <w:rPr>
-          <w:rFonts w:ascii="Consolas" w:hAnsi="Consolas"/>
-        </w:rPr>
-        <w:t>1.000    0.143    ALL</w:t>
-      </w:r>
-    </w:p>
-    <w:p>
-      <w:pPr>
-        <w:pStyle w:val="NoSpacing"/>
-        <w:ind w:firstLine="851"/>
-        <w:rPr>
-          <w:rFonts w:ascii="Consolas" w:hAnsi="Consolas"/>
-        </w:rPr>
-      </w:pPr>
-      <w:r>
-        <w:rPr>
-          <w:rFonts w:ascii="Consolas" w:hAnsi="Consolas"/>
-        </w:rPr>
-        <w:t>0.857    0.000    AML</w:t>
-      </w:r>
-    </w:p>
-    <w:p>
-      <w:pPr>
-        <w:pStyle w:val="NoSpacing"/>
-        <w:ind w:firstLine="851"/>
-        <w:rPr>
-          <w:rFonts w:ascii="Consolas" w:hAnsi="Consolas"/>
-        </w:rPr>
-      </w:pPr>
-    </w:p>
-    <w:p>
-      <w:pPr>
-        <w:pStyle w:val="NoSpacing"/>
-        <w:rPr>
-          <w:rFonts w:ascii="Consolas" w:hAnsi="Consolas"/>
-        </w:rPr>
-      </w:pPr>
-    </w:p>
-    <w:p>
-      <w:pPr>
-        <w:pStyle w:val="NoSpacing"/>
-        <w:ind w:firstLine="851"/>
-        <w:rPr>
-          <w:rFonts w:ascii="Consolas" w:hAnsi="Consolas"/>
-        </w:rPr>
-      </w:pPr>
       <w:r>
         <w:rPr>
           <w:rFonts w:ascii="Consolas" w:hAnsi="Consolas"/>
@@ -1150,14 +1141,29 @@
     <w:p>
       <w:pPr>
         <w:rPr>
-          <w:rFonts w:eastAsiaTheme="minorEastAsia" w:cstheme="minorHAnsi"/>
-        </w:rPr>
-      </w:pPr>
-      <w:r>
-        <w:rPr>
           <w:b/>
           <w:bCs/>
         </w:rPr>
+      </w:pPr>
+      <w:r>
+        <w:rPr>
+          <w:b/>
+          <w:bCs/>
+        </w:rPr>
+        <w:br w:type="page"/>
+      </w:r>
+    </w:p>
+    <w:p>
+      <w:pPr>
+        <w:rPr>
+          <w:rFonts w:eastAsiaTheme="minorEastAsia" w:cstheme="minorHAnsi"/>
+        </w:rPr>
+      </w:pPr>
+      <w:r>
+        <w:rPr>
+          <w:b/>
+          <w:bCs/>
+        </w:rPr>
         <w:lastRenderedPageBreak/>
         <w:t>KNN:</w:t>
       </w:r>
@@ -1167,12 +1173,13 @@
       <w:r>
         <w:t>Capture the ROC curves for ALL positive and AML positive.</w:t>
       </w:r>
+      <w:bookmarkStart w:id="0" w:name="_GoBack"/>
+      <w:bookmarkEnd w:id="0"/>
     </w:p>
     <w:tbl>
       <w:tblPr>
         <w:tblStyle w:val="TableGrid"/>
         <w:tblW w:w="0" w:type="auto"/>
-        <w:jc w:val="center"/>
         <w:tblBorders>
           <w:top w:val="none" w:sz="0" w:space="0" w:color="auto"/>
           <w:left w:val="none" w:sz="0" w:space="0" w:color="auto"/>
@@ -1189,7 +1196,6 @@
       <w:tr>
         <w:trPr>
           <w:trHeight w:val="4252"/>
-          <w:jc w:val="center"/>
         </w:trPr>
         <w:tc>
           <w:tcPr>
@@ -1250,7 +1256,6 @@
       <w:tr>
         <w:trPr>
           <w:trHeight w:val="4592"/>
-          <w:jc w:val="center"/>
         </w:trPr>
         <w:tc>
           <w:tcPr>
@@ -1344,6 +1349,119 @@
         <w:t xml:space="preserve">Record % correctly classified and confusion matrix (ALL positive class). Derive the confusion matrix when AML is the positive class.  Calculate the class-dependent TP and FP rates. Show your work and compare to Weka. </w:t>
       </w:r>
     </w:p>
+    <w:p>
+      <w:pPr>
+        <w:pStyle w:val="NoSpacing"/>
+        <w:ind w:firstLine="851"/>
+        <w:rPr>
+          <w:rFonts w:ascii="Consolas" w:hAnsi="Consolas"/>
+        </w:rPr>
+      </w:pPr>
+    </w:p>
+    <w:p>
+      <w:pPr>
+        <w:pStyle w:val="NoSpacing"/>
+        <w:ind w:firstLine="851"/>
+        <w:rPr>
+          <w:rFonts w:ascii="Consolas" w:hAnsi="Consolas"/>
+        </w:rPr>
+      </w:pPr>
+      <w:r>
+        <w:rPr>
+          <w:rFonts w:ascii="Consolas" w:hAnsi="Consolas"/>
+        </w:rPr>
+        <w:t>Correctly Classified Instances          44               61.1111 %</w:t>
+      </w:r>
+    </w:p>
+    <w:p>
+      <w:pPr>
+        <w:pStyle w:val="NoSpacing"/>
+        <w:ind w:firstLine="851"/>
+        <w:rPr>
+          <w:rFonts w:ascii="Consolas" w:hAnsi="Consolas"/>
+        </w:rPr>
+      </w:pPr>
+    </w:p>
+    <w:p>
+      <w:pPr>
+        <w:pStyle w:val="NoSpacing"/>
+        <w:ind w:firstLine="851"/>
+        <w:rPr>
+          <w:rFonts w:ascii="Consolas" w:hAnsi="Consolas"/>
+        </w:rPr>
+      </w:pPr>
+      <w:r>
+        <w:rPr>
+          <w:rFonts w:ascii="Consolas" w:hAnsi="Consolas"/>
+        </w:rPr>
+        <w:t xml:space="preserve">TP </w:t>
+      </w:r>
+      <w:proofErr w:type="gramStart"/>
+      <w:r>
+        <w:rPr>
+          <w:rFonts w:ascii="Consolas" w:hAnsi="Consolas"/>
+        </w:rPr>
+        <w:t>Rate  FP</w:t>
+      </w:r>
+      <w:proofErr w:type="gramEnd"/>
+      <w:r>
+        <w:rPr>
+          <w:rFonts w:ascii="Consolas" w:hAnsi="Consolas"/>
+        </w:rPr>
+        <w:t xml:space="preserve"> Rate</w:t>
+      </w:r>
+      <w:r>
+        <w:rPr>
+          <w:rFonts w:ascii="Consolas" w:hAnsi="Consolas"/>
+        </w:rPr>
+        <w:t xml:space="preserve">  </w:t>
+      </w:r>
+      <w:r>
+        <w:rPr>
+          <w:rFonts w:ascii="Consolas" w:hAnsi="Consolas"/>
+        </w:rPr>
+        <w:t>Class</w:t>
+      </w:r>
+    </w:p>
+    <w:p>
+      <w:pPr>
+        <w:pStyle w:val="NoSpacing"/>
+        <w:ind w:firstLine="851"/>
+        <w:rPr>
+          <w:rFonts w:ascii="Consolas" w:hAnsi="Consolas"/>
+        </w:rPr>
+      </w:pPr>
+      <w:r>
+        <w:rPr>
+          <w:rFonts w:ascii="Consolas" w:hAnsi="Consolas"/>
+        </w:rPr>
+        <w:t>1.000    1.000    ALL</w:t>
+      </w:r>
+    </w:p>
+    <w:p>
+      <w:pPr>
+        <w:pStyle w:val="NoSpacing"/>
+        <w:ind w:firstLine="851"/>
+        <w:rPr>
+          <w:rFonts w:ascii="Consolas" w:hAnsi="Consolas"/>
+        </w:rPr>
+      </w:pPr>
+      <w:r>
+        <w:rPr>
+          <w:rFonts w:ascii="Consolas" w:hAnsi="Consolas"/>
+        </w:rPr>
+        <w:t>0.000    0.000    AML</w:t>
+      </w:r>
+    </w:p>
+    <w:p>
+      <w:pPr>
+        <w:pStyle w:val="NoSpacing"/>
+        <w:ind w:firstLine="851"/>
+        <w:rPr>
+          <w:rFonts w:ascii="Consolas" w:hAnsi="Consolas"/>
+        </w:rPr>
+      </w:pPr>
+    </w:p>
     <w:tbl>
       <w:tblPr>
         <w:tblStyle w:val="TableGrid"/>
@@ -1378,7 +1496,7 @@
                 <w:noProof/>
               </w:rPr>
               <w:drawing>
-                <wp:inline distT="0" distB="0" distL="0" distR="0" wp14:anchorId="7F9A36D2" wp14:editId="5A361511">
+                <wp:inline distT="0" distB="0" distL="0" distR="0" wp14:anchorId="6D5A8B53" wp14:editId="459FCE9C">
                   <wp:extent cx="3403600" cy="782296"/>
                   <wp:effectExtent l="0" t="0" r="6350" b="0"/>
                   <wp:docPr id="5" name="Picture 4"/>
@@ -1607,117 +1725,6 @@
     </w:tbl>
     <w:p>
       <w:pPr>
-        <w:rPr>
-          <w:rFonts w:eastAsiaTheme="minorEastAsia" w:cstheme="minorHAnsi"/>
-        </w:rPr>
-      </w:pPr>
-    </w:p>
-    <w:p>
-      <w:pPr>
-        <w:pStyle w:val="NoSpacing"/>
-        <w:ind w:firstLine="851"/>
-        <w:rPr>
-          <w:rFonts w:ascii="Consolas" w:hAnsi="Consolas"/>
-        </w:rPr>
-      </w:pPr>
-      <w:r>
-        <w:rPr>
-          <w:rFonts w:ascii="Consolas" w:hAnsi="Consolas"/>
-        </w:rPr>
-        <w:t>Correctly Classified Instances          44               61.1111 %</w:t>
-      </w:r>
-    </w:p>
-    <w:p>
-      <w:pPr>
-        <w:pStyle w:val="NoSpacing"/>
-        <w:ind w:firstLine="851"/>
-        <w:rPr>
-          <w:rFonts w:ascii="Consolas" w:hAnsi="Consolas"/>
-        </w:rPr>
-      </w:pPr>
-    </w:p>
-    <w:p>
-      <w:pPr>
-        <w:pStyle w:val="NoSpacing"/>
-        <w:ind w:firstLine="851"/>
-        <w:rPr>
-          <w:rFonts w:ascii="Consolas" w:hAnsi="Consolas"/>
-        </w:rPr>
-      </w:pPr>
-      <w:r>
-        <w:rPr>
-          <w:rFonts w:ascii="Consolas" w:hAnsi="Consolas"/>
-        </w:rPr>
-        <w:t xml:space="preserve">TP </w:t>
-      </w:r>
-      <w:proofErr w:type="gramStart"/>
-      <w:r>
-        <w:rPr>
-          <w:rFonts w:ascii="Consolas" w:hAnsi="Consolas"/>
-        </w:rPr>
-        <w:t>Rate  FP</w:t>
-      </w:r>
-      <w:proofErr w:type="gramEnd"/>
-      <w:r>
-        <w:rPr>
-          <w:rFonts w:ascii="Consolas" w:hAnsi="Consolas"/>
-        </w:rPr>
-        <w:t xml:space="preserve"> Rate</w:t>
-      </w:r>
-      <w:r>
-        <w:rPr>
-          <w:rFonts w:ascii="Consolas" w:hAnsi="Consolas"/>
-        </w:rPr>
-        <w:t xml:space="preserve">  </w:t>
-      </w:r>
-      <w:r>
-        <w:rPr>
-          <w:rFonts w:ascii="Consolas" w:hAnsi="Consolas"/>
-        </w:rPr>
-        <w:t>Class</w:t>
-      </w:r>
-    </w:p>
-    <w:p>
-      <w:pPr>
-        <w:pStyle w:val="NoSpacing"/>
-        <w:ind w:firstLine="851"/>
-        <w:rPr>
-          <w:rFonts w:ascii="Consolas" w:hAnsi="Consolas"/>
-        </w:rPr>
-      </w:pPr>
-      <w:r>
-        <w:rPr>
-          <w:rFonts w:ascii="Consolas" w:hAnsi="Consolas"/>
-        </w:rPr>
-        <w:t>1.000    1.000    ALL</w:t>
-      </w:r>
-    </w:p>
-    <w:p>
-      <w:pPr>
-        <w:pStyle w:val="NoSpacing"/>
-        <w:ind w:firstLine="851"/>
-        <w:rPr>
-          <w:rFonts w:ascii="Consolas" w:hAnsi="Consolas"/>
-        </w:rPr>
-      </w:pPr>
-      <w:r>
-        <w:rPr>
-          <w:rFonts w:ascii="Consolas" w:hAnsi="Consolas"/>
-        </w:rPr>
-        <w:t>0.000    0.000    AML</w:t>
-      </w:r>
-    </w:p>
-    <w:p>
-      <w:pPr>
-        <w:pStyle w:val="NoSpacing"/>
-        <w:ind w:firstLine="851"/>
-        <w:rPr>
-          <w:rFonts w:ascii="Consolas" w:hAnsi="Consolas"/>
-        </w:rPr>
-      </w:pPr>
-    </w:p>
-    <w:p>
-      <w:pPr>
         <w:pStyle w:val="NoSpacing"/>
         <w:ind w:firstLine="851"/>
         <w:rPr>
@@ -2461,18 +2468,16 @@
         </w:rPr>
         <w:t>My calculated values match the Weka results.</w:t>
       </w:r>
-      <w:bookmarkStart w:id="0" w:name="_GoBack"/>
-      <w:bookmarkEnd w:id="0"/>
-    </w:p>
-    <w:p>
-      <w:pPr>
-        <w:rPr>
-          <w:rFonts w:eastAsiaTheme="minorEastAsia" w:cstheme="minorHAnsi"/>
-        </w:rPr>
-      </w:pPr>
-      <w:r>
-        <w:rPr>
-          <w:rFonts w:eastAsiaTheme="minorEastAsia" w:cstheme="minorHAnsi"/>
+    </w:p>
+    <w:p>
+      <w:pPr>
+        <w:rPr>
+          <w:rFonts w:ascii="Consolas" w:eastAsiaTheme="minorEastAsia" w:hAnsi="Consolas" w:cstheme="minorHAnsi"/>
+        </w:rPr>
+      </w:pPr>
+      <w:r>
+        <w:rPr>
+          <w:rFonts w:ascii="Consolas" w:eastAsiaTheme="minorEastAsia" w:hAnsi="Consolas" w:cstheme="minorHAnsi"/>
         </w:rPr>
         <w:br w:type="page"/>
       </w:r>
@@ -2480,7 +2485,7 @@
     <w:p>
       <w:pPr>
         <w:rPr>
-          <w:rFonts w:eastAsiaTheme="minorEastAsia" w:cstheme="minorHAnsi"/>
+          <w:rFonts w:ascii="Consolas" w:eastAsiaTheme="minorEastAsia" w:hAnsi="Consolas" w:cstheme="minorHAnsi"/>
         </w:rPr>
       </w:pPr>
       <w:r>
@@ -2509,7 +2514,6 @@
       <w:tblPr>
         <w:tblStyle w:val="TableGrid"/>
         <w:tblW w:w="0" w:type="auto"/>
-        <w:jc w:val="center"/>
         <w:tblBorders>
           <w:top w:val="none" w:sz="0" w:space="0" w:color="auto"/>
           <w:left w:val="none" w:sz="0" w:space="0" w:color="auto"/>
@@ -2521,15 +2525,12 @@
         <w:tblLook w:val="04A0" w:firstRow="1" w:lastRow="0" w:firstColumn="1" w:lastColumn="0" w:noHBand="0" w:noVBand="1"/>
       </w:tblPr>
       <w:tblGrid>
-        <w:gridCol w:w="9350"/>
+        <w:gridCol w:w="8479"/>
       </w:tblGrid>
       <w:tr>
-        <w:trPr>
-          <w:jc w:val="center"/>
-        </w:trPr>
         <w:tc>
           <w:tcPr>
-            <w:tcW w:w="9350" w:type="dxa"/>
+            <w:tcW w:w="0" w:type="auto"/>
             <w:vAlign w:val="center"/>
           </w:tcPr>
           <w:p>
@@ -2583,12 +2584,9 @@
         </w:tc>
       </w:tr>
       <w:tr>
-        <w:trPr>
-          <w:jc w:val="center"/>
-        </w:trPr>
         <w:tc>
           <w:tcPr>
-            <w:tcW w:w="9350" w:type="dxa"/>
+            <w:tcW w:w="0" w:type="auto"/>
             <w:vAlign w:val="center"/>
           </w:tcPr>
           <w:p>

</xml_diff>